<commit_message>
Exercise 1.5 without video
</commit_message>
<xml_diff>
--- a/Bloque-1/Documentacion-bloque-1.docx
+++ b/Bloque-1/Documentacion-bloque-1.docx
@@ -1231,6 +1231,53 @@
         </w:drawing>
       </w:r>
     </w:p>
+    <w:p>
+      <w:pPr>
+        <w:pStyle w:val="Ttulo1"/>
+      </w:pPr>
+      <w:r>
+        <w:t>Semáforo 1.5:</w:t>
+      </w:r>
+    </w:p>
+    <w:p>
+      <w:r>
+        <w:drawing>
+          <wp:inline distT="0" distB="0" distL="0" distR="0" wp14:anchorId="611540A2" wp14:editId="05D800ED">
+            <wp:extent cx="3413760" cy="4152514"/>
+            <wp:effectExtent l="0" t="0" r="0" b="635"/>
+            <wp:docPr id="4" name="Imagen 4" descr="Imagen de la pantalla de un video juego&#10;&#10;Descripción generada automáticamente con confianza baja"/>
+            <wp:cNvGraphicFramePr>
+              <a:graphicFrameLocks xmlns:a="http://schemas.openxmlformats.org/drawingml/2006/main" noChangeAspect="1"/>
+            </wp:cNvGraphicFramePr>
+            <a:graphic xmlns:a="http://schemas.openxmlformats.org/drawingml/2006/main">
+              <a:graphicData uri="http://schemas.openxmlformats.org/drawingml/2006/picture">
+                <pic:pic xmlns:pic="http://schemas.openxmlformats.org/drawingml/2006/picture">
+                  <pic:nvPicPr>
+                    <pic:cNvPr id="4" name="Imagen 4" descr="Imagen de la pantalla de un video juego&#10;&#10;Descripción generada automáticamente con confianza baja"/>
+                    <pic:cNvPicPr/>
+                  </pic:nvPicPr>
+                  <pic:blipFill>
+                    <a:blip r:embed="rId7"/>
+                    <a:stretch>
+                      <a:fillRect/>
+                    </a:stretch>
+                  </pic:blipFill>
+                  <pic:spPr>
+                    <a:xfrm>
+                      <a:off x="0" y="0"/>
+                      <a:ext cx="3416075" cy="4155330"/>
+                    </a:xfrm>
+                    <a:prstGeom prst="rect">
+                      <a:avLst/>
+                    </a:prstGeom>
+                  </pic:spPr>
+                </pic:pic>
+              </a:graphicData>
+            </a:graphic>
+          </wp:inline>
+        </w:drawing>
+      </w:r>
+    </w:p>
     <w:sectPr>
       <w:pgSz w:w="11906" w:h="16838"/>
       <w:pgMar w:top="1417" w:right="1701" w:bottom="1417" w:left="1701" w:header="708" w:footer="708" w:gutter="0"/>

</xml_diff>

<commit_message>
Docu actualizada con 1.3
</commit_message>
<xml_diff>
--- a/Bloque-1/Documentacion-bloque-1.docx
+++ b/Bloque-1/Documentacion-bloque-1.docx
@@ -292,7 +292,7 @@
                                   </w:rPr>
                                   <w:alias w:val="Autor"/>
                                   <w:tag w:val=""/>
-                                  <w:id w:val="1901796142"/>
+                                  <w:id w:val="86275581"/>
                                   <w:dataBinding w:prefixMappings="xmlns:ns0='http://purl.org/dc/elements/1.1/' xmlns:ns1='http://schemas.openxmlformats.org/package/2006/metadata/core-properties' " w:xpath="/ns1:coreProperties[1]/ns0:creator[1]" w:storeItemID="{6C3C8BC8-F283-45AE-878A-BAB7291924A1}"/>
                                   <w:text/>
                                 </w:sdtPr>
@@ -307,7 +307,7 @@
                                       </w:rPr>
                                       <w:alias w:val="Autor"/>
                                       <w:tag w:val=""/>
-                                      <w:id w:val="86275581"/>
+                                      <w:id w:val="1901796142"/>
                                       <w:dataBinding w:prefixMappings="xmlns:ns0='http://purl.org/dc/elements/1.1/' xmlns:ns1='http://schemas.openxmlformats.org/package/2006/metadata/core-properties' " w:xpath="/ns1:coreProperties[1]/ns0:creator[1]" w:storeItemID="{6C3C8BC8-F283-45AE-878A-BAB7291924A1}"/>
                                       <w:text/>
                                     </w:sdtPr>
@@ -330,7 +330,25 @@
                                             <w:sz w:val="28"/>
                                             <w:szCs w:val="28"/>
                                           </w:rPr>
-                                          <w:t xml:space="preserve">Martín Beltrán Díaz – UO276244                                                                   LAURA PERNÍA BLANCO – UO274264                                                         STELIAN ADRIAN STANCI </w:t>
+                                          <w:t>Martín Beltrán Díaz – UO276244                                                                   LAURA PERNÍA BLANCO – UO27</w:t>
+                                        </w:r>
+                                        <w:r>
+                                          <w:rPr>
+                                            <w:caps/>
+                                            <w:color w:val="262626" w:themeColor="text1" w:themeTint="D9"/>
+                                            <w:sz w:val="28"/>
+                                            <w:szCs w:val="28"/>
+                                          </w:rPr>
+                                          <w:t>6</w:t>
+                                        </w:r>
+                                        <w:r>
+                                          <w:rPr>
+                                            <w:caps/>
+                                            <w:color w:val="262626" w:themeColor="text1" w:themeTint="D9"/>
+                                            <w:sz w:val="28"/>
+                                            <w:szCs w:val="28"/>
+                                          </w:rPr>
+                                          <w:t xml:space="preserve">264                                                         STELIAN ADRIAN STANCI </w:t>
                                         </w:r>
                                         <w:r>
                                           <w:rPr>
@@ -473,7 +491,7 @@
                             </w:rPr>
                             <w:alias w:val="Autor"/>
                             <w:tag w:val=""/>
-                            <w:id w:val="1901796142"/>
+                            <w:id w:val="86275581"/>
                             <w:dataBinding w:prefixMappings="xmlns:ns0='http://purl.org/dc/elements/1.1/' xmlns:ns1='http://schemas.openxmlformats.org/package/2006/metadata/core-properties' " w:xpath="/ns1:coreProperties[1]/ns0:creator[1]" w:storeItemID="{6C3C8BC8-F283-45AE-878A-BAB7291924A1}"/>
                             <w:text/>
                           </w:sdtPr>
@@ -488,7 +506,7 @@
                                 </w:rPr>
                                 <w:alias w:val="Autor"/>
                                 <w:tag w:val=""/>
-                                <w:id w:val="86275581"/>
+                                <w:id w:val="1901796142"/>
                                 <w:dataBinding w:prefixMappings="xmlns:ns0='http://purl.org/dc/elements/1.1/' xmlns:ns1='http://schemas.openxmlformats.org/package/2006/metadata/core-properties' " w:xpath="/ns1:coreProperties[1]/ns0:creator[1]" w:storeItemID="{6C3C8BC8-F283-45AE-878A-BAB7291924A1}"/>
                                 <w:text/>
                               </w:sdtPr>
@@ -511,7 +529,25 @@
                                       <w:sz w:val="28"/>
                                       <w:szCs w:val="28"/>
                                     </w:rPr>
-                                    <w:t xml:space="preserve">Martín Beltrán Díaz – UO276244                                                                   LAURA PERNÍA BLANCO – UO274264                                                         STELIAN ADRIAN STANCI </w:t>
+                                    <w:t>Martín Beltrán Díaz – UO276244                                                                   LAURA PERNÍA BLANCO – UO27</w:t>
+                                  </w:r>
+                                  <w:r>
+                                    <w:rPr>
+                                      <w:caps/>
+                                      <w:color w:val="262626" w:themeColor="text1" w:themeTint="D9"/>
+                                      <w:sz w:val="28"/>
+                                      <w:szCs w:val="28"/>
+                                    </w:rPr>
+                                    <w:t>6</w:t>
+                                  </w:r>
+                                  <w:r>
+                                    <w:rPr>
+                                      <w:caps/>
+                                      <w:color w:val="262626" w:themeColor="text1" w:themeTint="D9"/>
+                                      <w:sz w:val="28"/>
+                                      <w:szCs w:val="28"/>
+                                    </w:rPr>
+                                    <w:t xml:space="preserve">264                                                         STELIAN ADRIAN STANCI </w:t>
                                   </w:r>
                                   <w:r>
                                     <w:rPr>
@@ -1184,7 +1220,95 @@
         <w:pStyle w:val="Ttulo1"/>
       </w:pPr>
       <w:r>
+        <w:t>Zumbador</w:t>
+      </w:r>
+      <w:r>
+        <w:t xml:space="preserve"> 1.</w:t>
+      </w:r>
+      <w:r>
+        <w:t>3</w:t>
+      </w:r>
+      <w:r>
+        <w:t>: ) Ampliar Simón con el Zumbador y LED RGB</w:t>
+      </w:r>
+    </w:p>
+    <w:p>
+      <w:pPr>
+        <w:jc w:val="both"/>
+      </w:pPr>
+      <w:r>
+        <w:t>Los leds RGB de clase incluyen una resistencia, no así el que hay en TinkerCad. Por eso, en la representación en Tinker hay una resistencia en dicho led</w:t>
+      </w:r>
+      <w:r>
+        <w:t xml:space="preserve"> para que pueda funcionar el circuito. En el caso de necesitar una resistencia en el circuito real, habría que añadir 3, una para cada uno de los colores RGB (ya que necesitan distintas resistencias para lucir con la misma intensidad).</w:t>
+      </w:r>
+    </w:p>
+    <w:p>
+      <w:r>
+        <w:t>El pulsador izquierdo se corresponde con el led verde y el derecho con el rojo.</w:t>
+      </w:r>
+    </w:p>
+    <w:p>
+      <w:r>
+        <w:rPr>
+          <w:noProof/>
+        </w:rPr>
         <w:lastRenderedPageBreak/>
+        <w:drawing>
+          <wp:inline distT="0" distB="0" distL="0" distR="0" wp14:anchorId="5FC48D56" wp14:editId="65446E2F">
+            <wp:extent cx="3715972" cy="3676650"/>
+            <wp:effectExtent l="0" t="0" r="0" b="0"/>
+            <wp:docPr id="8" name="Imagen 8"/>
+            <wp:cNvGraphicFramePr>
+              <a:graphicFrameLocks xmlns:a="http://schemas.openxmlformats.org/drawingml/2006/main" noChangeAspect="1"/>
+            </wp:cNvGraphicFramePr>
+            <a:graphic xmlns:a="http://schemas.openxmlformats.org/drawingml/2006/main">
+              <a:graphicData uri="http://schemas.openxmlformats.org/drawingml/2006/picture">
+                <pic:pic xmlns:pic="http://schemas.openxmlformats.org/drawingml/2006/picture">
+                  <pic:nvPicPr>
+                    <pic:cNvPr id="0" name="Picture 1"/>
+                    <pic:cNvPicPr>
+                      <a:picLocks noChangeAspect="1" noChangeArrowheads="1"/>
+                    </pic:cNvPicPr>
+                  </pic:nvPicPr>
+                  <pic:blipFill>
+                    <a:blip r:embed="rId6">
+                      <a:extLst>
+                        <a:ext uri="{28A0092B-C50C-407E-A947-70E740481C1C}">
+                          <a14:useLocalDpi xmlns:a14="http://schemas.microsoft.com/office/drawing/2010/main" val="0"/>
+                        </a:ext>
+                      </a:extLst>
+                    </a:blip>
+                    <a:srcRect/>
+                    <a:stretch>
+                      <a:fillRect/>
+                    </a:stretch>
+                  </pic:blipFill>
+                  <pic:spPr bwMode="auto">
+                    <a:xfrm>
+                      <a:off x="0" y="0"/>
+                      <a:ext cx="3725381" cy="3685960"/>
+                    </a:xfrm>
+                    <a:prstGeom prst="rect">
+                      <a:avLst/>
+                    </a:prstGeom>
+                    <a:noFill/>
+                    <a:ln>
+                      <a:noFill/>
+                    </a:ln>
+                  </pic:spPr>
+                </pic:pic>
+              </a:graphicData>
+            </a:graphic>
+          </wp:inline>
+        </w:drawing>
+      </w:r>
+    </w:p>
+    <w:p>
+      <w:pPr>
+        <w:pStyle w:val="Ttulo1"/>
+      </w:pPr>
+      <w:r>
         <w:t>Semáforo 1.4:</w:t>
       </w:r>
       <w:r>
@@ -1214,7 +1338,7 @@
                     </pic:cNvPicPr>
                   </pic:nvPicPr>
                   <pic:blipFill>
-                    <a:blip r:embed="rId6" cstate="print">
+                    <a:blip r:embed="rId7" cstate="print">
                       <a:extLst>
                         <a:ext uri="{28A0092B-C50C-407E-A947-70E740481C1C}">
                           <a14:useLocalDpi xmlns:a14="http://schemas.microsoft.com/office/drawing/2010/main" val="0"/>
@@ -1251,6 +1375,7 @@
         <w:pStyle w:val="Ttulo1"/>
       </w:pPr>
       <w:r>
+        <w:lastRenderedPageBreak/>
         <w:t>Semáforo 1.5:</w:t>
       </w:r>
       <w:r>
@@ -1278,7 +1403,7 @@
                     <pic:cNvPicPr/>
                   </pic:nvPicPr>
                   <pic:blipFill>
-                    <a:blip r:embed="rId7"/>
+                    <a:blip r:embed="rId8"/>
                     <a:stretch>
                       <a:fillRect/>
                     </a:stretch>
@@ -1307,13 +1432,8 @@
       </w:pPr>
       <w:r>
         <w:lastRenderedPageBreak/>
-        <w:t xml:space="preserve">Discoteca 1.6: Sistema para </w:t>
-      </w:r>
-      <w:proofErr w:type="spellStart"/>
-      <w:r>
-        <w:t>DJs</w:t>
-      </w:r>
-      <w:proofErr w:type="spellEnd"/>
+        <w:t>Discoteca 1.6: Sistema para DJs</w:t>
+      </w:r>
     </w:p>
     <w:p>
       <w:r>
@@ -1338,7 +1458,7 @@
                     </pic:cNvPicPr>
                   </pic:nvPicPr>
                   <pic:blipFill>
-                    <a:blip r:embed="rId8">
+                    <a:blip r:embed="rId9">
                       <a:extLst>
                         <a:ext uri="{28A0092B-C50C-407E-A947-70E740481C1C}">
                           <a14:useLocalDpi xmlns:a14="http://schemas.microsoft.com/office/drawing/2010/main" val="0"/>
@@ -1375,19 +1495,7 @@
         <w:pStyle w:val="Ttulo1"/>
       </w:pPr>
       <w:r>
-        <w:t>Regulador</w:t>
-      </w:r>
-      <w:r>
-        <w:t xml:space="preserve"> 1.</w:t>
-      </w:r>
-      <w:r>
-        <w:t>7</w:t>
-      </w:r>
-      <w:r>
-        <w:t xml:space="preserve">: </w:t>
-      </w:r>
-      <w:r>
-        <w:t>Control y regulador de Luz</w:t>
+        <w:t>Regulador 1.7: Control y regulador de Luz</w:t>
       </w:r>
     </w:p>
     <w:p>
@@ -1413,7 +1521,7 @@
                     </pic:cNvPicPr>
                   </pic:nvPicPr>
                   <pic:blipFill>
-                    <a:blip r:embed="rId9">
+                    <a:blip r:embed="rId10">
                       <a:extLst>
                         <a:ext uri="{28A0092B-C50C-407E-A947-70E740481C1C}">
                           <a14:useLocalDpi xmlns:a14="http://schemas.microsoft.com/office/drawing/2010/main" val="0"/>
@@ -1460,6 +1568,9 @@
       </w:r>
     </w:p>
     <w:p>
+      <w:pPr>
+        <w:jc w:val="both"/>
+      </w:pPr>
       <w:r>
         <w:t>En esta práctica hemos tenido que usar un pin analógico en lugar de un PWM para recoger la entrada del potenciómetro. El analógico recoge bien los valores, pero el PWM solo daba valores aleatorios.</w:t>
       </w:r>
@@ -1498,7 +1609,7 @@
                     </pic:cNvPicPr>
                   </pic:nvPicPr>
                   <pic:blipFill rotWithShape="1">
-                    <a:blip r:embed="rId10">
+                    <a:blip r:embed="rId11">
                       <a:extLst>
                         <a:ext uri="{28A0092B-C50C-407E-A947-70E740481C1C}">
                           <a14:useLocalDpi xmlns:a14="http://schemas.microsoft.com/office/drawing/2010/main" val="0"/>

</xml_diff>